<commit_message>
Added bipvt project html file
</commit_message>
<xml_diff>
--- a/projects/bipvt_solar_collector/reports/word/Portfolio_Version/bipvt_solar_collector_report.docx
+++ b/projects/bipvt_solar_collector/reports/word/Portfolio_Version/bipvt_solar_collector_report.docx
@@ -1006,13 +1006,13 @@
           <w:r>
             <w:fldChar w:fldCharType="separate"/>
           </w:r>
-          <w:hyperlink w:anchor="_Toc218382905" w:history="1">
+          <w:hyperlink w:anchor="_Toc218787903" w:history="1">
             <w:r>
               <w:rPr>
                 <w:rStyle w:val="Hyperlink"/>
                 <w:noProof/>
               </w:rPr>
-              <w:t>1. Project Overview</w:t>
+              <w:t>1. Capstone Overview</w:t>
             </w:r>
             <w:r>
               <w:rPr>
@@ -1033,7 +1033,7 @@
                 <w:noProof/>
                 <w:webHidden/>
               </w:rPr>
-              <w:instrText xml:space="preserve"> PAGEREF _Toc218382905 \h </w:instrText>
+              <w:instrText xml:space="preserve"> PAGEREF _Toc218787903 \h </w:instrText>
             </w:r>
             <w:r>
               <w:rPr>
@@ -1075,13 +1075,13 @@
               <w:noProof/>
             </w:rPr>
           </w:pPr>
-          <w:hyperlink w:anchor="_Toc218382906" w:history="1">
+          <w:hyperlink w:anchor="_Toc218787904" w:history="1">
             <w:r>
               <w:rPr>
                 <w:rStyle w:val="Hyperlink"/>
                 <w:noProof/>
               </w:rPr>
-              <w:t>2. Problem &amp; Objective</w:t>
+              <w:t>2. Problem Definition &amp; Context</w:t>
             </w:r>
             <w:r>
               <w:rPr>
@@ -1102,230 +1102,7 @@
                 <w:noProof/>
                 <w:webHidden/>
               </w:rPr>
-              <w:instrText xml:space="preserve"> PAGEREF _Toc218382906 \h </w:instrText>
-            </w:r>
-            <w:r>
-              <w:rPr>
-                <w:noProof/>
-                <w:webHidden/>
-              </w:rPr>
-            </w:r>
-            <w:r>
-              <w:rPr>
-                <w:noProof/>
-                <w:webHidden/>
-              </w:rPr>
-              <w:fldChar w:fldCharType="separate"/>
-            </w:r>
-            <w:r>
-              <w:rPr>
-                <w:noProof/>
-                <w:webHidden/>
-              </w:rPr>
-              <w:t>2</w:t>
-            </w:r>
-            <w:r>
-              <w:rPr>
-                <w:noProof/>
-                <w:webHidden/>
-              </w:rPr>
-              <w:fldChar w:fldCharType="end"/>
-            </w:r>
-          </w:hyperlink>
-        </w:p>
-        <w:p>
-          <w:pPr>
-            <w:pStyle w:val="TOC2"/>
-            <w:tabs>
-              <w:tab w:val="right" w:leader="dot" w:pos="9350"/>
-            </w:tabs>
-            <w:rPr>
-              <w:rFonts w:eastAsiaTheme="minorEastAsia"/>
-              <w:noProof/>
-            </w:rPr>
-          </w:pPr>
-          <w:hyperlink w:anchor="_Toc218382907" w:history="1">
-            <w:r>
-              <w:rPr>
-                <w:rStyle w:val="Hyperlink"/>
-                <w:noProof/>
-              </w:rPr>
-              <w:t>2.1 Objective:</w:t>
-            </w:r>
-            <w:r>
-              <w:rPr>
-                <w:noProof/>
-                <w:webHidden/>
-              </w:rPr>
-              <w:tab/>
-            </w:r>
-            <w:r>
-              <w:rPr>
-                <w:noProof/>
-                <w:webHidden/>
-              </w:rPr>
-              <w:fldChar w:fldCharType="begin"/>
-            </w:r>
-            <w:r>
-              <w:rPr>
-                <w:noProof/>
-                <w:webHidden/>
-              </w:rPr>
-              <w:instrText xml:space="preserve"> PAGEREF _Toc218382907 \h </w:instrText>
-            </w:r>
-            <w:r>
-              <w:rPr>
-                <w:noProof/>
-                <w:webHidden/>
-              </w:rPr>
-            </w:r>
-            <w:r>
-              <w:rPr>
-                <w:noProof/>
-                <w:webHidden/>
-              </w:rPr>
-              <w:fldChar w:fldCharType="separate"/>
-            </w:r>
-            <w:r>
-              <w:rPr>
-                <w:noProof/>
-                <w:webHidden/>
-              </w:rPr>
-              <w:t>2</w:t>
-            </w:r>
-            <w:r>
-              <w:rPr>
-                <w:noProof/>
-                <w:webHidden/>
-              </w:rPr>
-              <w:fldChar w:fldCharType="end"/>
-            </w:r>
-          </w:hyperlink>
-        </w:p>
-        <w:p>
-          <w:pPr>
-            <w:pStyle w:val="TOC2"/>
-            <w:tabs>
-              <w:tab w:val="right" w:leader="dot" w:pos="9350"/>
-            </w:tabs>
-            <w:rPr>
-              <w:rFonts w:eastAsiaTheme="minorEastAsia"/>
-              <w:noProof/>
-            </w:rPr>
-          </w:pPr>
-          <w:hyperlink w:anchor="_Toc218382908" w:history="1">
-            <w:r>
-              <w:rPr>
-                <w:rStyle w:val="Hyperlink"/>
-                <w:noProof/>
-              </w:rPr>
-              <w:t>2.2 Engineering</w:t>
-            </w:r>
-            <w:r>
-              <w:rPr>
-                <w:rStyle w:val="Hyperlink"/>
-                <w:b/>
-                <w:bCs/>
-                <w:noProof/>
-              </w:rPr>
-              <w:t xml:space="preserve"> </w:t>
-            </w:r>
-            <w:r>
-              <w:rPr>
-                <w:rStyle w:val="Hyperlink"/>
-                <w:noProof/>
-              </w:rPr>
-              <w:t>Approach</w:t>
-            </w:r>
-            <w:r>
-              <w:rPr>
-                <w:noProof/>
-                <w:webHidden/>
-              </w:rPr>
-              <w:tab/>
-            </w:r>
-            <w:r>
-              <w:rPr>
-                <w:noProof/>
-                <w:webHidden/>
-              </w:rPr>
-              <w:fldChar w:fldCharType="begin"/>
-            </w:r>
-            <w:r>
-              <w:rPr>
-                <w:noProof/>
-                <w:webHidden/>
-              </w:rPr>
-              <w:instrText xml:space="preserve"> PAGEREF _Toc218382908 \h </w:instrText>
-            </w:r>
-            <w:r>
-              <w:rPr>
-                <w:noProof/>
-                <w:webHidden/>
-              </w:rPr>
-            </w:r>
-            <w:r>
-              <w:rPr>
-                <w:noProof/>
-                <w:webHidden/>
-              </w:rPr>
-              <w:fldChar w:fldCharType="separate"/>
-            </w:r>
-            <w:r>
-              <w:rPr>
-                <w:noProof/>
-                <w:webHidden/>
-              </w:rPr>
-              <w:t>2</w:t>
-            </w:r>
-            <w:r>
-              <w:rPr>
-                <w:noProof/>
-                <w:webHidden/>
-              </w:rPr>
-              <w:fldChar w:fldCharType="end"/>
-            </w:r>
-          </w:hyperlink>
-        </w:p>
-        <w:p>
-          <w:pPr>
-            <w:pStyle w:val="TOC2"/>
-            <w:tabs>
-              <w:tab w:val="right" w:leader="dot" w:pos="9350"/>
-            </w:tabs>
-            <w:rPr>
-              <w:rFonts w:eastAsiaTheme="minorEastAsia"/>
-              <w:noProof/>
-            </w:rPr>
-          </w:pPr>
-          <w:hyperlink w:anchor="_Toc218382909" w:history="1">
-            <w:r>
-              <w:rPr>
-                <w:rStyle w:val="Hyperlink"/>
-                <w:noProof/>
-              </w:rPr>
-              <w:t>2.3 Key Technical Decisions</w:t>
-            </w:r>
-            <w:r>
-              <w:rPr>
-                <w:noProof/>
-                <w:webHidden/>
-              </w:rPr>
-              <w:tab/>
-            </w:r>
-            <w:r>
-              <w:rPr>
-                <w:noProof/>
-                <w:webHidden/>
-              </w:rPr>
-              <w:fldChar w:fldCharType="begin"/>
-            </w:r>
-            <w:r>
-              <w:rPr>
-                <w:noProof/>
-                <w:webHidden/>
-              </w:rPr>
-              <w:instrText xml:space="preserve"> PAGEREF _Toc218382909 \h </w:instrText>
+              <w:instrText xml:space="preserve"> PAGEREF _Toc218787904 \h </w:instrText>
             </w:r>
             <w:r>
               <w:rPr>
@@ -1367,13 +1144,13 @@
               <w:noProof/>
             </w:rPr>
           </w:pPr>
-          <w:hyperlink w:anchor="_Toc218382910" w:history="1">
+          <w:hyperlink w:anchor="_Toc218787905" w:history="1">
             <w:r>
               <w:rPr>
                 <w:rStyle w:val="Hyperlink"/>
                 <w:noProof/>
               </w:rPr>
-              <w:t>3. Results &amp; Performance</w:t>
+              <w:t>3. System Description</w:t>
             </w:r>
             <w:r>
               <w:rPr>
@@ -1394,7 +1171,7 @@
                 <w:noProof/>
                 <w:webHidden/>
               </w:rPr>
-              <w:instrText xml:space="preserve"> PAGEREF _Toc218382910 \h </w:instrText>
+              <w:instrText xml:space="preserve"> PAGEREF _Toc218787905 \h </w:instrText>
             </w:r>
             <w:r>
               <w:rPr>
@@ -1436,13 +1213,13 @@
               <w:noProof/>
             </w:rPr>
           </w:pPr>
-          <w:hyperlink w:anchor="_Toc218382911" w:history="1">
+          <w:hyperlink w:anchor="_Toc218787906" w:history="1">
             <w:r>
               <w:rPr>
                 <w:rStyle w:val="Hyperlink"/>
                 <w:noProof/>
               </w:rPr>
-              <w:t>4. Tools &amp; Skills</w:t>
+              <w:t>4. Engineering Objectives &amp; Requirements</w:t>
             </w:r>
             <w:r>
               <w:rPr>
@@ -1463,7 +1240,7 @@
                 <w:noProof/>
                 <w:webHidden/>
               </w:rPr>
-              <w:instrText xml:space="preserve"> PAGEREF _Toc218382911 \h </w:instrText>
+              <w:instrText xml:space="preserve"> PAGEREF _Toc218787906 \h </w:instrText>
             </w:r>
             <w:r>
               <w:rPr>
@@ -1505,13 +1282,13 @@
               <w:noProof/>
             </w:rPr>
           </w:pPr>
-          <w:hyperlink w:anchor="_Toc218382912" w:history="1">
+          <w:hyperlink w:anchor="_Toc218787907" w:history="1">
             <w:r>
               <w:rPr>
                 <w:rStyle w:val="Hyperlink"/>
                 <w:noProof/>
               </w:rPr>
-              <w:t>5. What I Learned / Design Reflections</w:t>
+              <w:t>5. Design Concepts Explored</w:t>
             </w:r>
             <w:r>
               <w:rPr>
@@ -1532,7 +1309,7 @@
                 <w:noProof/>
                 <w:webHidden/>
               </w:rPr>
-              <w:instrText xml:space="preserve"> PAGEREF _Toc218382912 \h </w:instrText>
+              <w:instrText xml:space="preserve"> PAGEREF _Toc218787907 \h </w:instrText>
             </w:r>
             <w:r>
               <w:rPr>
@@ -1574,13 +1351,13 @@
               <w:noProof/>
             </w:rPr>
           </w:pPr>
-          <w:hyperlink w:anchor="_Toc218382913" w:history="1">
+          <w:hyperlink w:anchor="_Toc218787908" w:history="1">
             <w:r>
               <w:rPr>
                 <w:rStyle w:val="Hyperlink"/>
                 <w:noProof/>
               </w:rPr>
-              <w:t>6. Links</w:t>
+              <w:t>6. Modeling &amp; Analysis Approach</w:t>
             </w:r>
             <w:r>
               <w:rPr>
@@ -1601,7 +1378,7 @@
                 <w:noProof/>
                 <w:webHidden/>
               </w:rPr>
-              <w:instrText xml:space="preserve"> PAGEREF _Toc218382913 \h </w:instrText>
+              <w:instrText xml:space="preserve"> PAGEREF _Toc218787908 \h </w:instrText>
             </w:r>
             <w:r>
               <w:rPr>
@@ -1622,6 +1399,490 @@
                 <w:webHidden/>
               </w:rPr>
               <w:t>3</w:t>
+            </w:r>
+            <w:r>
+              <w:rPr>
+                <w:noProof/>
+                <w:webHidden/>
+              </w:rPr>
+              <w:fldChar w:fldCharType="end"/>
+            </w:r>
+          </w:hyperlink>
+        </w:p>
+        <w:p>
+          <w:pPr>
+            <w:pStyle w:val="TOC1"/>
+            <w:tabs>
+              <w:tab w:val="right" w:leader="dot" w:pos="9350"/>
+            </w:tabs>
+            <w:rPr>
+              <w:rFonts w:eastAsiaTheme="minorEastAsia"/>
+              <w:noProof/>
+            </w:rPr>
+          </w:pPr>
+          <w:hyperlink w:anchor="_Toc218787909" w:history="1">
+            <w:r>
+              <w:rPr>
+                <w:rStyle w:val="Hyperlink"/>
+                <w:noProof/>
+              </w:rPr>
+              <w:t>7. Key Calculations &amp; Performance Metrics</w:t>
+            </w:r>
+            <w:r>
+              <w:rPr>
+                <w:noProof/>
+                <w:webHidden/>
+              </w:rPr>
+              <w:tab/>
+            </w:r>
+            <w:r>
+              <w:rPr>
+                <w:noProof/>
+                <w:webHidden/>
+              </w:rPr>
+              <w:fldChar w:fldCharType="begin"/>
+            </w:r>
+            <w:r>
+              <w:rPr>
+                <w:noProof/>
+                <w:webHidden/>
+              </w:rPr>
+              <w:instrText xml:space="preserve"> PAGEREF _Toc218787909 \h </w:instrText>
+            </w:r>
+            <w:r>
+              <w:rPr>
+                <w:noProof/>
+                <w:webHidden/>
+              </w:rPr>
+            </w:r>
+            <w:r>
+              <w:rPr>
+                <w:noProof/>
+                <w:webHidden/>
+              </w:rPr>
+              <w:fldChar w:fldCharType="separate"/>
+            </w:r>
+            <w:r>
+              <w:rPr>
+                <w:noProof/>
+                <w:webHidden/>
+              </w:rPr>
+              <w:t>4</w:t>
+            </w:r>
+            <w:r>
+              <w:rPr>
+                <w:noProof/>
+                <w:webHidden/>
+              </w:rPr>
+              <w:fldChar w:fldCharType="end"/>
+            </w:r>
+          </w:hyperlink>
+        </w:p>
+        <w:p>
+          <w:pPr>
+            <w:pStyle w:val="TOC1"/>
+            <w:tabs>
+              <w:tab w:val="right" w:leader="dot" w:pos="9350"/>
+            </w:tabs>
+            <w:rPr>
+              <w:rFonts w:eastAsiaTheme="minorEastAsia"/>
+              <w:noProof/>
+            </w:rPr>
+          </w:pPr>
+          <w:hyperlink w:anchor="_Toc218787910" w:history="1">
+            <w:r>
+              <w:rPr>
+                <w:rStyle w:val="Hyperlink"/>
+                <w:noProof/>
+              </w:rPr>
+              <w:t>8. Results &amp; Performance Evaluation</w:t>
+            </w:r>
+            <w:r>
+              <w:rPr>
+                <w:noProof/>
+                <w:webHidden/>
+              </w:rPr>
+              <w:tab/>
+            </w:r>
+            <w:r>
+              <w:rPr>
+                <w:noProof/>
+                <w:webHidden/>
+              </w:rPr>
+              <w:fldChar w:fldCharType="begin"/>
+            </w:r>
+            <w:r>
+              <w:rPr>
+                <w:noProof/>
+                <w:webHidden/>
+              </w:rPr>
+              <w:instrText xml:space="preserve"> PAGEREF _Toc218787910 \h </w:instrText>
+            </w:r>
+            <w:r>
+              <w:rPr>
+                <w:noProof/>
+                <w:webHidden/>
+              </w:rPr>
+            </w:r>
+            <w:r>
+              <w:rPr>
+                <w:noProof/>
+                <w:webHidden/>
+              </w:rPr>
+              <w:fldChar w:fldCharType="separate"/>
+            </w:r>
+            <w:r>
+              <w:rPr>
+                <w:noProof/>
+                <w:webHidden/>
+              </w:rPr>
+              <w:t>4</w:t>
+            </w:r>
+            <w:r>
+              <w:rPr>
+                <w:noProof/>
+                <w:webHidden/>
+              </w:rPr>
+              <w:fldChar w:fldCharType="end"/>
+            </w:r>
+          </w:hyperlink>
+        </w:p>
+        <w:p>
+          <w:pPr>
+            <w:pStyle w:val="TOC1"/>
+            <w:tabs>
+              <w:tab w:val="right" w:leader="dot" w:pos="9350"/>
+            </w:tabs>
+            <w:rPr>
+              <w:rFonts w:eastAsiaTheme="minorEastAsia"/>
+              <w:noProof/>
+            </w:rPr>
+          </w:pPr>
+          <w:hyperlink w:anchor="_Toc218787911" w:history="1">
+            <w:r>
+              <w:rPr>
+                <w:rStyle w:val="Hyperlink"/>
+                <w:noProof/>
+              </w:rPr>
+              <w:t>9. Design Tradeoffs &amp; Decisions</w:t>
+            </w:r>
+            <w:r>
+              <w:rPr>
+                <w:noProof/>
+                <w:webHidden/>
+              </w:rPr>
+              <w:tab/>
+            </w:r>
+            <w:r>
+              <w:rPr>
+                <w:noProof/>
+                <w:webHidden/>
+              </w:rPr>
+              <w:fldChar w:fldCharType="begin"/>
+            </w:r>
+            <w:r>
+              <w:rPr>
+                <w:noProof/>
+                <w:webHidden/>
+              </w:rPr>
+              <w:instrText xml:space="preserve"> PAGEREF _Toc218787911 \h </w:instrText>
+            </w:r>
+            <w:r>
+              <w:rPr>
+                <w:noProof/>
+                <w:webHidden/>
+              </w:rPr>
+            </w:r>
+            <w:r>
+              <w:rPr>
+                <w:noProof/>
+                <w:webHidden/>
+              </w:rPr>
+              <w:fldChar w:fldCharType="separate"/>
+            </w:r>
+            <w:r>
+              <w:rPr>
+                <w:noProof/>
+                <w:webHidden/>
+              </w:rPr>
+              <w:t>4</w:t>
+            </w:r>
+            <w:r>
+              <w:rPr>
+                <w:noProof/>
+                <w:webHidden/>
+              </w:rPr>
+              <w:fldChar w:fldCharType="end"/>
+            </w:r>
+          </w:hyperlink>
+        </w:p>
+        <w:p>
+          <w:pPr>
+            <w:pStyle w:val="TOC1"/>
+            <w:tabs>
+              <w:tab w:val="right" w:leader="dot" w:pos="9350"/>
+            </w:tabs>
+            <w:rPr>
+              <w:rFonts w:eastAsiaTheme="minorEastAsia"/>
+              <w:noProof/>
+            </w:rPr>
+          </w:pPr>
+          <w:hyperlink w:anchor="_Toc218787912" w:history="1">
+            <w:r>
+              <w:rPr>
+                <w:rStyle w:val="Hyperlink"/>
+                <w:noProof/>
+              </w:rPr>
+              <w:t>10. Limitations &amp; Future Improvements</w:t>
+            </w:r>
+            <w:r>
+              <w:rPr>
+                <w:noProof/>
+                <w:webHidden/>
+              </w:rPr>
+              <w:tab/>
+            </w:r>
+            <w:r>
+              <w:rPr>
+                <w:noProof/>
+                <w:webHidden/>
+              </w:rPr>
+              <w:fldChar w:fldCharType="begin"/>
+            </w:r>
+            <w:r>
+              <w:rPr>
+                <w:noProof/>
+                <w:webHidden/>
+              </w:rPr>
+              <w:instrText xml:space="preserve"> PAGEREF _Toc218787912 \h </w:instrText>
+            </w:r>
+            <w:r>
+              <w:rPr>
+                <w:noProof/>
+                <w:webHidden/>
+              </w:rPr>
+            </w:r>
+            <w:r>
+              <w:rPr>
+                <w:noProof/>
+                <w:webHidden/>
+              </w:rPr>
+              <w:fldChar w:fldCharType="separate"/>
+            </w:r>
+            <w:r>
+              <w:rPr>
+                <w:noProof/>
+                <w:webHidden/>
+              </w:rPr>
+              <w:t>4</w:t>
+            </w:r>
+            <w:r>
+              <w:rPr>
+                <w:noProof/>
+                <w:webHidden/>
+              </w:rPr>
+              <w:fldChar w:fldCharType="end"/>
+            </w:r>
+          </w:hyperlink>
+        </w:p>
+        <w:p>
+          <w:pPr>
+            <w:pStyle w:val="TOC1"/>
+            <w:tabs>
+              <w:tab w:val="right" w:leader="dot" w:pos="9350"/>
+            </w:tabs>
+            <w:rPr>
+              <w:rFonts w:eastAsiaTheme="minorEastAsia"/>
+              <w:noProof/>
+            </w:rPr>
+          </w:pPr>
+          <w:hyperlink w:anchor="_Toc218787913" w:history="1">
+            <w:r>
+              <w:rPr>
+                <w:rStyle w:val="Hyperlink"/>
+                <w:noProof/>
+              </w:rPr>
+              <w:t>11. Tools, Skills &amp; Engineering Methods</w:t>
+            </w:r>
+            <w:r>
+              <w:rPr>
+                <w:noProof/>
+                <w:webHidden/>
+              </w:rPr>
+              <w:tab/>
+            </w:r>
+            <w:r>
+              <w:rPr>
+                <w:noProof/>
+                <w:webHidden/>
+              </w:rPr>
+              <w:fldChar w:fldCharType="begin"/>
+            </w:r>
+            <w:r>
+              <w:rPr>
+                <w:noProof/>
+                <w:webHidden/>
+              </w:rPr>
+              <w:instrText xml:space="preserve"> PAGEREF _Toc218787913 \h </w:instrText>
+            </w:r>
+            <w:r>
+              <w:rPr>
+                <w:noProof/>
+                <w:webHidden/>
+              </w:rPr>
+            </w:r>
+            <w:r>
+              <w:rPr>
+                <w:noProof/>
+                <w:webHidden/>
+              </w:rPr>
+              <w:fldChar w:fldCharType="separate"/>
+            </w:r>
+            <w:r>
+              <w:rPr>
+                <w:noProof/>
+                <w:webHidden/>
+              </w:rPr>
+              <w:t>5</w:t>
+            </w:r>
+            <w:r>
+              <w:rPr>
+                <w:noProof/>
+                <w:webHidden/>
+              </w:rPr>
+              <w:fldChar w:fldCharType="end"/>
+            </w:r>
+          </w:hyperlink>
+        </w:p>
+        <w:p>
+          <w:pPr>
+            <w:pStyle w:val="TOC3"/>
+            <w:tabs>
+              <w:tab w:val="right" w:leader="dot" w:pos="9350"/>
+            </w:tabs>
+            <w:rPr>
+              <w:rFonts w:eastAsiaTheme="minorEastAsia"/>
+              <w:noProof/>
+            </w:rPr>
+          </w:pPr>
+          <w:hyperlink w:anchor="_Toc218787914" w:history="1">
+            <w:r>
+              <w:rPr>
+                <w:rStyle w:val="Hyperlink"/>
+                <w:rFonts w:asciiTheme="majorHAnsi" w:hAnsiTheme="majorHAnsi"/>
+                <w:noProof/>
+              </w:rPr>
+              <w:t>12. My Role &amp; Team Contributions</w:t>
+            </w:r>
+            <w:r>
+              <w:rPr>
+                <w:noProof/>
+                <w:webHidden/>
+              </w:rPr>
+              <w:tab/>
+            </w:r>
+            <w:r>
+              <w:rPr>
+                <w:noProof/>
+                <w:webHidden/>
+              </w:rPr>
+              <w:fldChar w:fldCharType="begin"/>
+            </w:r>
+            <w:r>
+              <w:rPr>
+                <w:noProof/>
+                <w:webHidden/>
+              </w:rPr>
+              <w:instrText xml:space="preserve"> PAGEREF _Toc218787914 \h </w:instrText>
+            </w:r>
+            <w:r>
+              <w:rPr>
+                <w:noProof/>
+                <w:webHidden/>
+              </w:rPr>
+            </w:r>
+            <w:r>
+              <w:rPr>
+                <w:noProof/>
+                <w:webHidden/>
+              </w:rPr>
+              <w:fldChar w:fldCharType="separate"/>
+            </w:r>
+            <w:r>
+              <w:rPr>
+                <w:noProof/>
+                <w:webHidden/>
+              </w:rPr>
+              <w:t>5</w:t>
+            </w:r>
+            <w:r>
+              <w:rPr>
+                <w:noProof/>
+                <w:webHidden/>
+              </w:rPr>
+              <w:fldChar w:fldCharType="end"/>
+            </w:r>
+          </w:hyperlink>
+        </w:p>
+        <w:p>
+          <w:pPr>
+            <w:pStyle w:val="TOC1"/>
+            <w:tabs>
+              <w:tab w:val="right" w:leader="dot" w:pos="9350"/>
+            </w:tabs>
+            <w:rPr>
+              <w:rFonts w:eastAsiaTheme="minorEastAsia"/>
+              <w:noProof/>
+            </w:rPr>
+          </w:pPr>
+          <w:hyperlink w:anchor="_Toc218787915" w:history="1">
+            <w:r>
+              <w:rPr>
+                <w:rStyle w:val="Hyperlink"/>
+                <w:noProof/>
+              </w:rPr>
+              <w:t>13. Links &amp; Deep Dives</w:t>
+            </w:r>
+            <w:r>
+              <w:rPr>
+                <w:noProof/>
+                <w:webHidden/>
+              </w:rPr>
+              <w:tab/>
+            </w:r>
+            <w:r>
+              <w:rPr>
+                <w:noProof/>
+                <w:webHidden/>
+              </w:rPr>
+              <w:fldChar w:fldCharType="begin"/>
+            </w:r>
+            <w:r>
+              <w:rPr>
+                <w:noProof/>
+                <w:webHidden/>
+              </w:rPr>
+              <w:instrText xml:space="preserve"> PAGEREF _Toc218787915 \h </w:instrText>
+            </w:r>
+            <w:r>
+              <w:rPr>
+                <w:noProof/>
+                <w:webHidden/>
+              </w:rPr>
+            </w:r>
+            <w:r>
+              <w:rPr>
+                <w:noProof/>
+                <w:webHidden/>
+              </w:rPr>
+              <w:fldChar w:fldCharType="separate"/>
+            </w:r>
+            <w:r>
+              <w:rPr>
+                <w:noProof/>
+                <w:webHidden/>
+              </w:rPr>
+              <w:t>5</w:t>
             </w:r>
             <w:r>
               <w:rPr>
@@ -1676,7 +1937,7 @@
       </w:pPr>
     </w:p>
     <w:p>
-      <w:bookmarkStart w:id="0" w:name="_Toc218382905"/>
+      <w:bookmarkStart w:id="0" w:name="_Toc218787903"/>
       <w:r>
         <w:rPr>
           <w:rStyle w:val="Heading1Char"/>
@@ -1722,7 +1983,7 @@
           <w:rStyle w:val="Heading1Char"/>
         </w:rPr>
       </w:pPr>
-      <w:bookmarkStart w:id="1" w:name="_Toc218382906"/>
+      <w:bookmarkStart w:id="1" w:name="_Toc218787904"/>
       <w:r>
         <w:rPr>
           <w:rStyle w:val="Heading1Char"/>
@@ -1735,13 +1996,13 @@
         </w:rPr>
         <w:t xml:space="preserve">Problem </w:t>
       </w:r>
+      <w:r>
+        <w:rPr>
+          <w:rStyle w:val="Heading1Char"/>
+        </w:rPr>
+        <w:t>Definition &amp; Context</w:t>
+      </w:r>
       <w:bookmarkEnd w:id="1"/>
-      <w:r>
-        <w:rPr>
-          <w:rStyle w:val="Heading1Char"/>
-        </w:rPr>
-        <w:t>Definition &amp; Context</w:t>
-      </w:r>
     </w:p>
     <w:p>
       <w:r>
@@ -1757,17 +2018,16 @@
       <w:pPr>
         <w:pStyle w:val="Heading1"/>
       </w:pPr>
-      <w:bookmarkStart w:id="2" w:name="_Toc218382910"/>
+      <w:bookmarkStart w:id="2" w:name="_Toc218787905"/>
       <w:r>
         <w:t xml:space="preserve">3. </w:t>
       </w:r>
+      <w:r>
+        <w:t>System Description</w:t>
+      </w:r>
       <w:bookmarkEnd w:id="2"/>
-      <w:r>
-        <w:t>System Description</w:t>
-      </w:r>
     </w:p>
     <w:p>
-      <w:bookmarkStart w:id="3" w:name="_Toc218382911"/>
       <w:r>
         <w:t>The BIPV/T system consists of photovoltaic roof panels mounted above a sealed air channel. Outdoor air is drawn through the channel by a fan, allowing heat from the underside of the PV panels to be transferred to the airflow. The heated air may then be supplied directly for space heating or used as preheated intake air for an air-source heat pump.</w:t>
       </w:r>
@@ -1784,6 +2044,7 @@
           <w:rStyle w:val="Heading1Char"/>
         </w:rPr>
       </w:pPr>
+      <w:bookmarkStart w:id="3" w:name="_Toc218787906"/>
       <w:r>
         <w:rPr>
           <w:rStyle w:val="Heading1Char"/>
@@ -1791,13 +2052,13 @@
         <w:lastRenderedPageBreak/>
         <w:t xml:space="preserve">4. </w:t>
       </w:r>
+      <w:r>
+        <w:rPr>
+          <w:rStyle w:val="Heading1Char"/>
+        </w:rPr>
+        <w:t>Engineering Objectives &amp; Requirements</w:t>
+      </w:r>
       <w:bookmarkEnd w:id="3"/>
-      <w:r>
-        <w:rPr>
-          <w:rStyle w:val="Heading1Char"/>
-        </w:rPr>
-        <w:t>Engineering Objectives &amp; Requirements</w:t>
-      </w:r>
     </w:p>
     <w:p>
       <w:r>
@@ -1867,20 +2128,19 @@
           <w:rStyle w:val="Heading1Char"/>
         </w:rPr>
       </w:pPr>
-      <w:bookmarkStart w:id="4" w:name="_Toc218382912"/>
+      <w:bookmarkStart w:id="4" w:name="_Toc218787907"/>
       <w:r>
         <w:rPr>
           <w:rStyle w:val="Heading1Char"/>
         </w:rPr>
         <w:t xml:space="preserve">5. </w:t>
       </w:r>
+      <w:r>
+        <w:t>Design Concepts Explored</w:t>
+      </w:r>
       <w:bookmarkEnd w:id="4"/>
-      <w:r>
-        <w:t>Design Concepts Explored</w:t>
-      </w:r>
     </w:p>
     <w:p>
-      <w:bookmarkStart w:id="5" w:name="_Toc218382913"/>
       <w:r>
         <w:t>Multiple airflow enhancement concepts were developed and evaluated:</w:t>
       </w:r>
@@ -1970,19 +2230,20 @@
       <w:pPr>
         <w:pStyle w:val="Heading1"/>
       </w:pPr>
+      <w:bookmarkStart w:id="5" w:name="_Toc218787908"/>
       <w:r>
         <w:rPr>
           <w:rStyle w:val="Heading1Char"/>
         </w:rPr>
         <w:t xml:space="preserve">6. </w:t>
       </w:r>
+      <w:r>
+        <w:rPr>
+          <w:rStyle w:val="Heading1Char"/>
+        </w:rPr>
+        <w:t>Modeling &amp; Analysis Approach</w:t>
+      </w:r>
       <w:bookmarkEnd w:id="5"/>
-      <w:r>
-        <w:rPr>
-          <w:rStyle w:val="Heading1Char"/>
-        </w:rPr>
-        <w:t>Modeling &amp; Analysis Approach</w:t>
-      </w:r>
     </w:p>
     <w:p>
       <w:pPr>
@@ -2070,10 +2331,12 @@
       <w:pPr>
         <w:pStyle w:val="Heading1"/>
       </w:pPr>
+      <w:bookmarkStart w:id="6" w:name="_Toc218787909"/>
       <w:r>
         <w:lastRenderedPageBreak/>
         <w:t>7. Key Calculations &amp; Performance Metrics</w:t>
       </w:r>
+      <w:bookmarkEnd w:id="6"/>
     </w:p>
     <w:p>
       <w:pPr>
@@ -2161,9 +2424,11 @@
       <w:pPr>
         <w:pStyle w:val="Heading1"/>
       </w:pPr>
+      <w:bookmarkStart w:id="7" w:name="_Toc218787910"/>
       <w:r>
         <w:t>8. Results &amp; Performance Evaluation</w:t>
       </w:r>
+      <w:bookmarkEnd w:id="7"/>
     </w:p>
     <w:p>
       <w:pPr>
@@ -2272,7 +2537,7 @@
         </w:rPr>
         <w:t xml:space="preserve">Enhanced heat removal also contributes to improved PV electrical efficiency, which typically decreases by approximately </w:t>
       </w:r>
-      <w:commentRangeStart w:id="6"/>
+      <w:commentRangeStart w:id="8"/>
       <w:r>
         <w:rPr>
           <w:rFonts w:asciiTheme="minorHAnsi" w:hAnsiTheme="minorHAnsi"/>
@@ -2287,13 +2552,13 @@
         </w:rPr>
         <w:t xml:space="preserve"> </w:t>
       </w:r>
-      <w:commentRangeEnd w:id="6"/>
+      <w:commentRangeEnd w:id="8"/>
       <w:r>
         <w:rPr>
           <w:rStyle w:val="CommentReference"/>
           <w:rFonts w:asciiTheme="minorHAnsi" w:hAnsiTheme="minorHAnsi" w:cstheme="minorBidi"/>
         </w:rPr>
-        <w:commentReference w:id="6"/>
+        <w:commentReference w:id="8"/>
       </w:r>
       <w:r>
         <w:rPr>
@@ -2306,9 +2571,11 @@
       <w:pPr>
         <w:pStyle w:val="Heading1"/>
       </w:pPr>
+      <w:bookmarkStart w:id="9" w:name="_Toc218787911"/>
       <w:r>
         <w:t>9. Design Tradeoffs &amp; Decisions</w:t>
       </w:r>
+      <w:bookmarkEnd w:id="9"/>
     </w:p>
     <w:p>
       <w:pPr>
@@ -2382,9 +2649,11 @@
       <w:pPr>
         <w:pStyle w:val="Heading1"/>
       </w:pPr>
+      <w:bookmarkStart w:id="10" w:name="_Toc218787912"/>
       <w:r>
         <w:t>10. Limitations &amp; Future Improvements</w:t>
       </w:r>
+      <w:bookmarkEnd w:id="10"/>
     </w:p>
     <w:p>
       <w:pPr>
@@ -2477,9 +2746,11 @@
       <w:pPr>
         <w:pStyle w:val="Heading1"/>
       </w:pPr>
+      <w:bookmarkStart w:id="11" w:name="_Toc218787913"/>
       <w:r>
         <w:t>11. Tools, Skills &amp; Engineering Methods</w:t>
       </w:r>
+      <w:bookmarkEnd w:id="11"/>
     </w:p>
     <w:p>
       <w:pPr>
@@ -2580,6 +2851,7 @@
           <w:szCs w:val="40"/>
         </w:rPr>
       </w:pPr>
+      <w:bookmarkStart w:id="12" w:name="_Toc218787914"/>
       <w:r>
         <w:rPr>
           <w:rStyle w:val="Strong"/>
@@ -2591,6 +2863,7 @@
         </w:rPr>
         <w:t>12. My Role &amp; Team Contributions</w:t>
       </w:r>
+      <w:bookmarkEnd w:id="12"/>
     </w:p>
     <w:p>
       <w:pPr>
@@ -2605,20 +2878,20 @@
         </w:rPr>
         <w:t xml:space="preserve">This capstone project was completed as a collaborative team effort. The </w:t>
       </w:r>
-      <w:commentRangeStart w:id="7"/>
+      <w:commentRangeStart w:id="13"/>
       <w:r>
         <w:rPr>
           <w:rFonts w:asciiTheme="minorHAnsi" w:hAnsiTheme="minorHAnsi"/>
         </w:rPr>
         <w:t xml:space="preserve">author’s </w:t>
       </w:r>
-      <w:commentRangeEnd w:id="7"/>
+      <w:commentRangeEnd w:id="13"/>
       <w:r>
         <w:rPr>
           <w:rStyle w:val="CommentReference"/>
           <w:rFonts w:asciiTheme="minorHAnsi" w:hAnsiTheme="minorHAnsi" w:cstheme="minorBidi"/>
         </w:rPr>
-        <w:commentReference w:id="7"/>
+        <w:commentReference w:id="13"/>
       </w:r>
       <w:r>
         <w:rPr>
@@ -2631,22 +2904,24 @@
       <w:pPr>
         <w:pStyle w:val="Heading1"/>
       </w:pPr>
+      <w:bookmarkStart w:id="14" w:name="_Toc218787915"/>
       <w:r>
         <w:t xml:space="preserve">13. Links &amp; </w:t>
       </w:r>
-      <w:commentRangeStart w:id="8"/>
+      <w:commentRangeStart w:id="15"/>
       <w:r>
         <w:t>Deep Dives</w:t>
       </w:r>
-      <w:commentRangeEnd w:id="8"/>
+      <w:commentRangeEnd w:id="15"/>
       <w:r>
         <w:rPr>
           <w:rStyle w:val="CommentReference"/>
           <w:rFonts w:asciiTheme="minorHAnsi" w:eastAsiaTheme="minorHAnsi" w:hAnsiTheme="minorHAnsi" w:cstheme="minorBidi"/>
           <w:color w:val="auto"/>
         </w:rPr>
-        <w:commentReference w:id="8"/>
-      </w:r>
+        <w:commentReference w:id="15"/>
+      </w:r>
+      <w:bookmarkEnd w:id="14"/>
     </w:p>
     <w:p>
       <w:pPr>
@@ -2750,7 +3025,7 @@
 
 <file path=word/comments.xml><?xml version="1.0" encoding="utf-8"?>
 <w:comments xmlns:wpc="http://schemas.microsoft.com/office/word/2010/wordprocessingCanvas" xmlns:cx="http://schemas.microsoft.com/office/drawing/2014/chartex" xmlns:cx1="http://schemas.microsoft.com/office/drawing/2015/9/8/chartex" xmlns:cx2="http://schemas.microsoft.com/office/drawing/2015/10/21/chartex" xmlns:cx3="http://schemas.microsoft.com/office/drawing/2016/5/9/chartex" xmlns:cx4="http://schemas.microsoft.com/office/drawing/2016/5/10/chartex" xmlns:cx5="http://schemas.microsoft.com/office/drawing/2016/5/11/chartex" xmlns:cx6="http://schemas.microsoft.com/office/drawing/2016/5/12/chartex" xmlns:cx7="http://schemas.microsoft.com/office/drawing/2016/5/13/chartex" xmlns:cx8="http://schemas.microsoft.com/office/drawing/2016/5/14/chartex" xmlns:mc="http://schemas.openxmlformats.org/markup-compatibility/2006" xmlns:aink="http://schemas.microsoft.com/office/drawing/2016/ink" xmlns:am3d="http://schemas.microsoft.com/office/drawing/2017/model3d" xmlns:o="urn:schemas-microsoft-com:office:office" xmlns:oel="http://schemas.microsoft.com/office/2019/extlst" xmlns:r="http://schemas.openxmlformats.org/officeDocument/2006/relationships" xmlns:m="http://schemas.openxmlformats.org/officeDocument/2006/math" xmlns:v="urn:schemas-microsoft-com:vml" xmlns:wp14="http://schemas.microsoft.com/office/word/2010/wordprocessingDrawing" xmlns:wp="http://schemas.openxmlformats.org/drawingml/2006/wordprocessingDrawing" xmlns:w10="urn:schemas-microsoft-com:office:word" xmlns:w="http://schemas.openxmlformats.org/wordprocessingml/2006/main" xmlns:w14="http://schemas.microsoft.com/office/word/2010/wordml" xmlns:w15="http://schemas.microsoft.com/office/word/2012/wordml" xmlns:w16cex="http://schemas.microsoft.com/office/word/2018/wordml/cex" xmlns:w16cid="http://schemas.microsoft.com/office/word/2016/wordml/cid" xmlns:w16="http://schemas.microsoft.com/office/word/2018/wordml" xmlns:w16du="http://schemas.microsoft.com/office/word/2023/wordml/word16du" xmlns:w16sdtdh="http://schemas.microsoft.com/office/word/2020/wordml/sdtdatahash" xmlns:w16sdtfl="http://schemas.microsoft.com/office/word/2024/wordml/sdtformatlock" xmlns:w16se="http://schemas.microsoft.com/office/word/2015/wordml/symex" xmlns:wpg="http://schemas.microsoft.com/office/word/2010/wordprocessingGroup" xmlns:wpi="http://schemas.microsoft.com/office/word/2010/wordprocessingInk" xmlns:wne="http://schemas.microsoft.com/office/word/2006/wordml" xmlns:wps="http://schemas.microsoft.com/office/word/2010/wordprocessingShape" mc:Ignorable="w14 w15 w16se w16cid w16 w16cex w16sdtdh w16sdtfl w16du wp14">
-  <w:comment w:id="6" w:author="Faisal A" w:date="2026-01-04T01:40:00Z" w:initials="FA">
+  <w:comment w:id="8" w:author="Faisal A" w:date="2026-01-04T01:40:00Z" w:initials="FA">
     <w:p>
       <w:pPr>
         <w:pStyle w:val="CommentText"/>
@@ -2766,7 +3041,7 @@
       </w:r>
     </w:p>
   </w:comment>
-  <w:comment w:id="7" w:author="Faisal A" w:date="2026-01-04T01:43:00Z" w:initials="FA">
+  <w:comment w:id="13" w:author="Faisal A" w:date="2026-01-04T01:43:00Z" w:initials="FA">
     <w:p>
       <w:pPr>
         <w:pStyle w:val="CommentText"/>
@@ -2782,7 +3057,7 @@
       </w:r>
     </w:p>
   </w:comment>
-  <w:comment w:id="8" w:author="Faisal A" w:date="2026-01-04T01:42:00Z" w:initials="FA">
+  <w:comment w:id="15" w:author="Faisal A" w:date="2026-01-04T01:42:00Z" w:initials="FA">
     <w:p>
       <w:pPr>
         <w:pStyle w:val="CommentText"/>
@@ -8312,6 +8587,7 @@
   <w:style w:type="character" w:default="1" w:styleId="DefaultParagraphFont">
     <w:name w:val="Default Paragraph Font"/>
     <w:uiPriority w:val="1"/>
+    <w:semiHidden/>
     <w:unhideWhenUsed/>
   </w:style>
   <w:style w:type="table" w:default="1" w:styleId="TableNormal">

</xml_diff>